<commit_message>
Completed instructions module. Added background to certificate module.
</commit_message>
<xml_diff>
--- a/SDD Portfolio.docx
+++ b/SDD Portfolio.docx
@@ -75,6 +75,7 @@
                     <w:dataBinding w:prefixMappings="xmlns:ns0='http://schemas.openxmlformats.org/package/2006/metadata/core-properties' xmlns:ns1='http://purl.org/dc/elements/1.1/'" w:xpath="/ns0:coreProperties[1]/ns1:title[1]" w:storeItemID="{6C3C8BC8-F283-45AE-878A-BAB7291924A1}"/>
                     <w:text/>
                   </w:sdtPr>
+                  <w:sdtEndPr/>
                   <w:sdtContent>
                     <w:r>
                       <w:rPr>
@@ -122,6 +123,7 @@
                     <w:calendar w:val="gregorian"/>
                   </w:date>
                 </w:sdtPr>
+                <w:sdtEndPr/>
                 <w:sdtContent>
                   <w:p>
                     <w:pPr>
@@ -902,8 +904,38 @@
       <w:r>
         <w:t xml:space="preserve"> Visiting the “commits” link will provide downloads to the latest, and previous versions of the Maths on Mars codebase.</w:t>
       </w:r>
+      <w:r>
+        <w:t xml:space="preserve"> </w:t>
+      </w:r>
       <w:bookmarkStart w:id="0" w:name="_GoBack"/>
       <w:bookmarkEnd w:id="0"/>
+      <w:r>
+        <w:fldChar w:fldCharType="begin"/>
+      </w:r>
+      <w:r>
+        <w:instrText xml:space="preserve"> HYPERLINK "</w:instrText>
+      </w:r>
+      <w:r>
+        <w:instrText>https://github.com/AaronTakizad/maths_on_mars</w:instrText>
+      </w:r>
+      <w:r>
+        <w:instrText xml:space="preserve">" </w:instrText>
+      </w:r>
+      <w:r>
+        <w:fldChar w:fldCharType="separate"/>
+      </w:r>
+      <w:r>
+        <w:rPr>
+          <w:rStyle w:val="Hyperlink"/>
+        </w:rPr>
+        <w:t>https://github.com/AaronTakizad/maths_on_mars</w:t>
+      </w:r>
+      <w:r>
+        <w:fldChar w:fldCharType="end"/>
+      </w:r>
+      <w:r>
+        <w:t xml:space="preserve"> </w:t>
+      </w:r>
     </w:p>
     <w:p>
       <w:pPr>
@@ -10760,7 +10792,7 @@
             <w:bCs/>
             <w:noProof/>
           </w:rPr>
-          <w:t>12</w:t>
+          <w:t>2</w:t>
         </w:r>
         <w:r>
           <w:rPr>
@@ -11652,6 +11684,29 @@
       <w:szCs w:val="24"/>
     </w:rPr>
   </w:style>
+  <w:style w:type="character" w:styleId="Hyperlink">
+    <w:name w:val="Hyperlink"/>
+    <w:basedOn w:val="DefaultParagraphFont"/>
+    <w:uiPriority w:val="99"/>
+    <w:unhideWhenUsed/>
+    <w:rsid w:val="005C5B92"/>
+    <w:rPr>
+      <w:color w:val="0000FF" w:themeColor="hyperlink"/>
+      <w:u w:val="single"/>
+    </w:rPr>
+  </w:style>
+  <w:style w:type="character" w:styleId="FollowedHyperlink">
+    <w:name w:val="FollowedHyperlink"/>
+    <w:basedOn w:val="DefaultParagraphFont"/>
+    <w:uiPriority w:val="99"/>
+    <w:semiHidden/>
+    <w:unhideWhenUsed/>
+    <w:rsid w:val="00C55454"/>
+    <w:rPr>
+      <w:color w:val="800080" w:themeColor="followedHyperlink"/>
+      <w:u w:val="single"/>
+    </w:rPr>
+  </w:style>
 </w:styles>
 </file>
 
@@ -11934,11 +11989,11 @@
         </c:dLbls>
         <c:gapWidth val="150"/>
         <c:overlap val="100"/>
-        <c:axId val="410369184"/>
-        <c:axId val="410370360"/>
+        <c:axId val="430477672"/>
+        <c:axId val="430478064"/>
       </c:barChart>
       <c:catAx>
-        <c:axId val="410369184"/>
+        <c:axId val="430477672"/>
         <c:scaling>
           <c:orientation val="maxMin"/>
         </c:scaling>
@@ -11981,7 +12036,7 @@
             <a:endParaRPr lang="en-US"/>
           </a:p>
         </c:txPr>
-        <c:crossAx val="410370360"/>
+        <c:crossAx val="430478064"/>
         <c:crosses val="autoZero"/>
         <c:auto val="1"/>
         <c:lblAlgn val="ctr"/>
@@ -11989,7 +12044,7 @@
         <c:noMultiLvlLbl val="0"/>
       </c:catAx>
       <c:valAx>
-        <c:axId val="410370360"/>
+        <c:axId val="430478064"/>
         <c:scaling>
           <c:orientation val="minMax"/>
         </c:scaling>
@@ -12040,7 +12095,7 @@
             <a:endParaRPr lang="en-US"/>
           </a:p>
         </c:txPr>
-        <c:crossAx val="410369184"/>
+        <c:crossAx val="430477672"/>
         <c:crosses val="autoZero"/>
         <c:crossBetween val="between"/>
       </c:valAx>
@@ -12746,6 +12801,7 @@
   <w:rsids>
     <w:rsidRoot w:val="00463FFB"/>
     <w:rsid w:val="002A7410"/>
+    <w:rsid w:val="002B3066"/>
     <w:rsid w:val="00364856"/>
     <w:rsid w:val="00463FFB"/>
     <w:rsid w:val="005C4B33"/>
@@ -13533,7 +13589,7 @@
 </file>
 
 <file path=customXml/itemProps2.xml><?xml version="1.0" encoding="utf-8"?>
-<ds:datastoreItem xmlns:ds="http://schemas.openxmlformats.org/officeDocument/2006/customXml" ds:itemID="{58D52181-50A7-4A8A-862E-4B8D250E9400}">
+<ds:datastoreItem xmlns:ds="http://schemas.openxmlformats.org/officeDocument/2006/customXml" ds:itemID="{5DE2C269-F85A-431C-9A4E-AB2619597890}">
   <ds:schemaRefs>
     <ds:schemaRef ds:uri="http://schemas.openxmlformats.org/officeDocument/2006/bibliography"/>
   </ds:schemaRefs>

</xml_diff>

<commit_message>
Bugfixes to 'SDD Portfolio.docx'
</commit_message>
<xml_diff>
--- a/SDD Portfolio.docx
+++ b/SDD Portfolio.docx
@@ -894,45 +894,35 @@
         <w:pStyle w:val="Heading2"/>
       </w:pPr>
       <w:r>
-        <w:t>Development Environment:</w:t>
-      </w:r>
-    </w:p>
-    <w:p>
-      <w:r>
-        <w:t>In order to develop the program in Visual Basic, a computer running Microsoft Windows will be required. A copy of Visual Studio 2013 Community Edition will be used, and MS.NET Framework 3.5 will be installed. Additionally, as the Agile approach may result in major changes being made in the course of development, I will be using Github as a platform to back up my code and save incrementally. Using Github will allow me to restore my code to any “commits”, or checkpoints, I define. By leaving “commit messages” detailing what changes have been made, I have used my Github repository as a log of my work.</w:t>
-      </w:r>
-      <w:r>
-        <w:t xml:space="preserve"> Visiting the “commits” link will provide downloads to the latest, and previous versions of the Maths on Mars codebase.</w:t>
-      </w:r>
-      <w:r>
-        <w:t xml:space="preserve"> </w:t>
+        <w:t>Development Environment</w:t>
+      </w:r>
+      <w:r>
+        <w:t>, Incremental Backups &amp; Record of Work</w:t>
       </w:r>
       <w:bookmarkStart w:id="0" w:name="_GoBack"/>
       <w:bookmarkEnd w:id="0"/>
       <w:r>
-        <w:fldChar w:fldCharType="begin"/>
-      </w:r>
-      <w:r>
-        <w:instrText xml:space="preserve"> HYPERLINK "</w:instrText>
-      </w:r>
-      <w:r>
-        <w:instrText>https://github.com/AaronTakizad/maths_on_mars</w:instrText>
-      </w:r>
-      <w:r>
-        <w:instrText xml:space="preserve">" </w:instrText>
-      </w:r>
-      <w:r>
-        <w:fldChar w:fldCharType="separate"/>
-      </w:r>
-      <w:r>
-        <w:rPr>
-          <w:rStyle w:val="Hyperlink"/>
-        </w:rPr>
-        <w:t>https://github.com/AaronTakizad/maths_on_mars</w:t>
-      </w:r>
-      <w:r>
-        <w:fldChar w:fldCharType="end"/>
-      </w:r>
+        <w:t>:</w:t>
+      </w:r>
+    </w:p>
+    <w:p>
+      <w:r>
+        <w:t>In order to develop the program in Visual Basic, a computer running Microsoft Windows will be required. A copy of Visual Studio 2013 Community Edition will be used, and MS.NET Framework 3.5 will be installed. Additionally, as the Agile approach may result in major changes being made in the course of development, I will be using Github as a platform to back up my code and save incrementally. Using Github will allow me to restore my code to any “commits”, or checkpoints, I define. By leaving “commit messages” detailing what changes have been made, I have used my Github repository as a log of my work.</w:t>
+      </w:r>
+      <w:r>
+        <w:t xml:space="preserve"> Visiting the “commits” link will provide downloads to the latest, and previous versions of the Maths on Mars codebase.</w:t>
+      </w:r>
+      <w:r>
+        <w:t xml:space="preserve"> </w:t>
+      </w:r>
+      <w:hyperlink r:id="rId10" w:history="1">
+        <w:r>
+          <w:rPr>
+            <w:rStyle w:val="Hyperlink"/>
+          </w:rPr>
+          <w:t>https://github.com/AaronTakizad/maths_on_mars</w:t>
+        </w:r>
+      </w:hyperlink>
       <w:r>
         <w:t xml:space="preserve"> </w:t>
       </w:r>
@@ -995,7 +985,7 @@
                           </pic:cNvPicPr>
                         </pic:nvPicPr>
                         <pic:blipFill>
-                          <a:blip r:embed="rId10">
+                          <a:blip r:embed="rId11">
                             <a:extLst>
                               <a:ext uri="{28A0092B-C50C-407E-A947-70E740481C1C}">
                                 <a14:useLocalDpi xmlns:a14="http://schemas.microsoft.com/office/drawing/2010/main" val="0"/>
@@ -1071,7 +1061,7 @@
                           </pic:cNvPicPr>
                         </pic:nvPicPr>
                         <pic:blipFill>
-                          <a:blip r:embed="rId11" cstate="print">
+                          <a:blip r:embed="rId12" cstate="print">
                             <a:extLst>
                               <a:ext uri="{28A0092B-C50C-407E-A947-70E740481C1C}">
                                 <a14:useLocalDpi xmlns:a14="http://schemas.microsoft.com/office/drawing/2010/main" val="0"/>
@@ -1155,7 +1145,7 @@
                   <o:lock v:ext="edit" aspectratio="t"/>
                 </v:shapetype>
                 <v:shape id="_x0000_i1025" type="#_x0000_t75" style="width:165.75pt;height:173.25pt">
-                  <v:imagedata r:id="rId12" o:title="help"/>
+                  <v:imagedata r:id="rId13" o:title="help"/>
                 </v:shape>
               </w:pict>
             </w:r>
@@ -1251,7 +1241,7 @@
                           <pic:cNvPicPr/>
                         </pic:nvPicPr>
                         <pic:blipFill>
-                          <a:blip r:embed="rId13">
+                          <a:blip r:embed="rId14">
                             <a:extLst>
                               <a:ext uri="{28A0092B-C50C-407E-A947-70E740481C1C}">
                                 <a14:useLocalDpi xmlns:a14="http://schemas.microsoft.com/office/drawing/2010/main" val="0"/>
@@ -1344,7 +1334,7 @@
                           </pic:cNvPicPr>
                         </pic:nvPicPr>
                         <pic:blipFill>
-                          <a:blip r:embed="rId14">
+                          <a:blip r:embed="rId15">
                             <a:extLst>
                               <a:ext uri="{28A0092B-C50C-407E-A947-70E740481C1C}">
                                 <a14:useLocalDpi xmlns:a14="http://schemas.microsoft.com/office/drawing/2010/main" val="0"/>
@@ -1430,7 +1420,7 @@
                           </pic:cNvPicPr>
                         </pic:nvPicPr>
                         <pic:blipFill rotWithShape="1">
-                          <a:blip r:embed="rId15">
+                          <a:blip r:embed="rId16">
                             <a:extLst>
                               <a:ext uri="{28A0092B-C50C-407E-A947-70E740481C1C}">
                                 <a14:useLocalDpi xmlns:a14="http://schemas.microsoft.com/office/drawing/2010/main" val="0"/>
@@ -10668,8 +10658,12 @@
       </w:tr>
     </w:tbl>
     <w:p/>
+    <w:p/>
+    <w:p/>
+    <w:p/>
+    <w:p/>
     <w:sectPr>
-      <w:headerReference w:type="default" r:id="rId16"/>
+      <w:headerReference w:type="default" r:id="rId17"/>
       <w:pgSz w:w="11906" w:h="16838"/>
       <w:pgMar w:top="720" w:right="720" w:bottom="720" w:left="720" w:header="708" w:footer="708" w:gutter="0"/>
       <w:pgNumType w:start="0"/>
@@ -10792,7 +10786,7 @@
             <w:bCs/>
             <w:noProof/>
           </w:rPr>
-          <w:t>2</w:t>
+          <w:t>3</w:t>
         </w:r>
         <w:r>
           <w:rPr>
@@ -11989,11 +11983,11 @@
         </c:dLbls>
         <c:gapWidth val="150"/>
         <c:overlap val="100"/>
-        <c:axId val="430477672"/>
-        <c:axId val="430478064"/>
+        <c:axId val="371030248"/>
+        <c:axId val="371029856"/>
       </c:barChart>
       <c:catAx>
-        <c:axId val="430477672"/>
+        <c:axId val="371030248"/>
         <c:scaling>
           <c:orientation val="maxMin"/>
         </c:scaling>
@@ -12036,7 +12030,7 @@
             <a:endParaRPr lang="en-US"/>
           </a:p>
         </c:txPr>
-        <c:crossAx val="430478064"/>
+        <c:crossAx val="371029856"/>
         <c:crosses val="autoZero"/>
         <c:auto val="1"/>
         <c:lblAlgn val="ctr"/>
@@ -12044,7 +12038,7 @@
         <c:noMultiLvlLbl val="0"/>
       </c:catAx>
       <c:valAx>
-        <c:axId val="430478064"/>
+        <c:axId val="371029856"/>
         <c:scaling>
           <c:orientation val="minMax"/>
         </c:scaling>
@@ -12095,7 +12089,7 @@
             <a:endParaRPr lang="en-US"/>
           </a:p>
         </c:txPr>
-        <c:crossAx val="430477672"/>
+        <c:crossAx val="371030248"/>
         <c:crosses val="autoZero"/>
         <c:crossBetween val="between"/>
       </c:valAx>
@@ -12800,6 +12794,7 @@
   </w:compat>
   <w:rsids>
     <w:rsidRoot w:val="00463FFB"/>
+    <w:rsid w:val="000736DA"/>
     <w:rsid w:val="002A7410"/>
     <w:rsid w:val="002B3066"/>
     <w:rsid w:val="00364856"/>
@@ -13589,7 +13584,7 @@
 </file>
 
 <file path=customXml/itemProps2.xml><?xml version="1.0" encoding="utf-8"?>
-<ds:datastoreItem xmlns:ds="http://schemas.openxmlformats.org/officeDocument/2006/customXml" ds:itemID="{5DE2C269-F85A-431C-9A4E-AB2619597890}">
+<ds:datastoreItem xmlns:ds="http://schemas.openxmlformats.org/officeDocument/2006/customXml" ds:itemID="{38574AC2-10B4-43E6-840B-7D9046FA6C5B}">
   <ds:schemaRefs>
     <ds:schemaRef ds:uri="http://schemas.openxmlformats.org/officeDocument/2006/bibliography"/>
   </ds:schemaRefs>

</xml_diff>

<commit_message>
Added help screen image to user manual. Added to portfolio
</commit_message>
<xml_diff>
--- a/SDD Portfolio.docx
+++ b/SDD Portfolio.docx
@@ -526,8 +526,8 @@
         </w:rPr>
         <w:drawing>
           <wp:inline distT="0" distB="0" distL="0" distR="0">
-            <wp:extent cx="5181600" cy="2286000"/>
-            <wp:effectExtent l="0" t="0" r="0" b="0"/>
+            <wp:extent cx="4770408" cy="2130724"/>
+            <wp:effectExtent l="0" t="0" r="11430" b="22225"/>
             <wp:docPr id="3" name="Chart 3"/>
             <wp:cNvGraphicFramePr/>
             <a:graphic xmlns:a="http://schemas.openxmlformats.org/drawingml/2006/main">
@@ -573,11 +573,7 @@
         </w:rPr>
       </w:pPr>
       <w:r>
-        <w:t xml:space="preserve">As motivation is a core focus of the application, I will ensure the user interface is engaging and animated, and prominently features past high scores. Adding a further element of competition, my program will feature a timer – which will also be saved and displayed amongst the high scores – encouraging students to improve in speed as well as accuracy. Upon answering the question, the user will receive positive feedback in prominent text if they answered correctly, and be shown the correct answer otherwise. The program will also enable users whom have achieved 80% and over to print a certificate in recognition of their achievement. These two elements of motivation provide a social incentive to improve by topping the scoreboard, as well as a means to improve through the certificate. Users will </w:t>
-      </w:r>
-      <w:r>
-        <w:lastRenderedPageBreak/>
-        <w:t>also have the flexibility to set a number of questions they are comfortable with attempting. This ensures the player is not discouraged from attempting due to the game’s duration, as they control the length of the game.</w:t>
+        <w:t>As motivation is a core focus of the application, I will ensure the user interface is engaging and animated, and prominently features past high scores. Adding a further element of competition, my program will feature a timer – which will also be saved and displayed amongst the high scores – encouraging students to improve in speed as well as accuracy. Upon answering the question, the user will receive positive feedback in prominent text if they answered correctly, and be shown the correct answer otherwise. The program will also enable users whom have achieved 80% and over to print a certificate in recognition of their achievement. These two elements of motivation provide a social incentive to improve by topping the scoreboard, as well as a means to improve through the certificate. Users will also have the flexibility to set a number of questions they are comfortable with attempting. This ensures the player is not discouraged from attempting due to the game’s duration, as they control the length of the game.</w:t>
       </w:r>
       <w:r>
         <w:br w:type="page"/>
@@ -16763,6 +16759,9 @@
     </w:p>
     <w:p>
       <w:r>
+        <w:t xml:space="preserve">For testing purposes, </w:t>
+      </w:r>
+      <w:r>
         <w:t xml:space="preserve">I periodically submit my code to </w:t>
       </w:r>
       <w:proofErr w:type="spellStart"/>
@@ -16820,6 +16819,73 @@
       </w:r>
       <w:r>
         <w:t>the number of questions requested.</w:t>
+      </w:r>
+      <w:r>
+        <w:t xml:space="preserve"> As well as testing possible edge cases myself, I had this assignment peer marked </w:t>
+      </w:r>
+      <w:r>
+        <w:t xml:space="preserve">by a number of technologically adept high school students </w:t>
+      </w:r>
+      <w:r>
+        <w:t>by posting the compiled program to the NCSS Alumni Facebook grou</w:t>
+      </w:r>
+      <w:r>
+        <w:t xml:space="preserve">p </w:t>
+      </w:r>
+      <w:r>
+        <w:t>for further testing</w:t>
+      </w:r>
+      <w:r>
+        <w:t xml:space="preserve"> and finding</w:t>
+      </w:r>
+      <w:r>
+        <w:t xml:space="preserve"> potential bugs</w:t>
+      </w:r>
+      <w:r>
+        <w:t>. This revealed that upon pressing the red “X” to close the program, the game would still run as a process in RAM</w:t>
+      </w:r>
+      <w:r>
+        <w:t xml:space="preserve"> as the main form was hidden rather than closed</w:t>
+      </w:r>
+      <w:r>
+        <w:t xml:space="preserve">. </w:t>
+      </w:r>
+      <w:r>
+        <w:t xml:space="preserve">To solve this, I </w:t>
+      </w:r>
+      <w:r>
+        <w:t>created an event handler which closed the main form upon pressing “X”, thus closing the entire program.</w:t>
+      </w:r>
+      <w:r>
+        <w:t xml:space="preserve"> To gain feedback,</w:t>
+      </w:r>
+      <w:r>
+        <w:t xml:space="preserve"> I created a Google Docs survey </w:t>
+      </w:r>
+      <w:r>
+        <w:t xml:space="preserve">linking the user to the compiled executable available on </w:t>
+      </w:r>
+      <w:proofErr w:type="spellStart"/>
+      <w:r>
+        <w:t>Github</w:t>
+      </w:r>
+      <w:proofErr w:type="spellEnd"/>
+      <w:r>
+        <w:t>.</w:t>
+      </w:r>
+      <w:r>
+        <w:t xml:space="preserve"> This survey </w:t>
+      </w:r>
+      <w:r>
+        <w:t>was completed by 17 people, with 5/17 requesting in the additional comments that the game should not close, and that the certificate should be personalised with the user’s score. Although this was also implicitly stated in the requirements, I was unable to fulfil this as it would require creating two separate certificate forms for each game configuration. Global variables would not be suitable for this as they cannot have the same name, as they would conflict. Creating global variables is also deemed bad practice. Due to time constraints, I did not create the separate forms.</w:t>
+      </w:r>
+    </w:p>
+    <w:p>
+      <w:r>
+        <w:t xml:space="preserve">However, </w:t>
+      </w:r>
+      <w:r>
+        <w:t xml:space="preserve">all other components of the requirements are fulfilled. </w:t>
       </w:r>
       <w:bookmarkStart w:id="0" w:name="_GoBack"/>
       <w:bookmarkEnd w:id="0"/>
@@ -16930,7 +16996,7 @@
           <w:rPr>
             <w:noProof/>
           </w:rPr>
-          <w:t>17</w:t>
+          <w:t>16</w:t>
         </w:r>
         <w:r>
           <w:fldChar w:fldCharType="end"/>
@@ -18336,11 +18402,11 @@
         </c:dLbls>
         <c:gapWidth val="150"/>
         <c:overlap val="100"/>
-        <c:axId val="144238464"/>
-        <c:axId val="144240000"/>
+        <c:axId val="37410304"/>
+        <c:axId val="37411840"/>
       </c:barChart>
       <c:catAx>
-        <c:axId val="144238464"/>
+        <c:axId val="37410304"/>
         <c:scaling>
           <c:orientation val="maxMin"/>
         </c:scaling>
@@ -18357,7 +18423,7 @@
             <a:round/>
           </a:ln>
         </c:spPr>
-        <c:crossAx val="144240000"/>
+        <c:crossAx val="37411840"/>
         <c:crosses val="autoZero"/>
         <c:auto val="1"/>
         <c:lblAlgn val="ctr"/>
@@ -18365,7 +18431,7 @@
         <c:noMultiLvlLbl val="1"/>
       </c:catAx>
       <c:valAx>
-        <c:axId val="144240000"/>
+        <c:axId val="37411840"/>
         <c:scaling>
           <c:orientation val="minMax"/>
         </c:scaling>
@@ -18390,7 +18456,7 @@
             <a:noFill/>
           </a:ln>
         </c:spPr>
-        <c:crossAx val="144238464"/>
+        <c:crossAx val="37410304"/>
         <c:crosses val="autoZero"/>
         <c:crossBetween val="between"/>
       </c:valAx>
@@ -18728,7 +18794,7 @@
 </file>
 
 <file path=customXml/itemProps2.xml><?xml version="1.0" encoding="utf-8"?>
-<ds:datastoreItem xmlns:ds="http://schemas.openxmlformats.org/officeDocument/2006/customXml" ds:itemID="{E8080B71-38DB-4A2F-B433-782B49B3EC52}">
+<ds:datastoreItem xmlns:ds="http://schemas.openxmlformats.org/officeDocument/2006/customXml" ds:itemID="{A6FFF90B-5919-4AE4-B6AD-584E01897FBB}">
   <ds:schemaRefs>
     <ds:schemaRef ds:uri="http://schemas.openxmlformats.org/officeDocument/2006/bibliography"/>
   </ds:schemaRefs>

</xml_diff>